<commit_message>
Add Introduction to the travel guide
</commit_message>
<xml_diff>
--- a/travel-guides/Guida-Centro-Storico.docx
+++ b/travel-guides/Guida-Centro-Storico.docx
@@ -133,7 +133,7 @@
       <w:pPr>
         <w:ind w:left="2880"/>
         <w:rPr>
-          <w:rFonts w:ascii="Apple Chancery" w:hAnsi="Apple Chancery" w:cs="Apple Chancery" w:hint="cs"/>
+          <w:rFonts w:ascii="Apple Chancery" w:hAnsi="Apple Chancery" w:cs="Apple Chancery"/>
           <w:i/>
           <w:iCs/>
           <w:lang w:val="it-IT"/>
@@ -152,7 +152,7 @@
     <w:p>
       <w:pPr>
         <w:rPr>
-          <w:rFonts w:ascii="Apple Chancery" w:hAnsi="Apple Chancery" w:cs="Apple Chancery" w:hint="cs"/>
+          <w:rFonts w:ascii="Apple Chancery" w:hAnsi="Apple Chancery" w:cs="Apple Chancery"/>
           <w:i/>
           <w:iCs/>
           <w:lang w:val="it-IT"/>
@@ -470,6 +470,104 @@
         </w:rPr>
         <w:t>Roma</w:t>
       </w:r>
+    </w:p>
+    <w:p>
+      <w:pPr>
+        <w:pStyle w:val="Heading1"/>
+        <w:rPr>
+          <w:b/>
+          <w:bCs/>
+          <w:color w:val="7E2E27"/>
+          <w:lang w:val="it-IT"/>
+        </w:rPr>
+      </w:pPr>
+      <w:r>
+        <w:rPr>
+          <w:b/>
+          <w:bCs/>
+          <w:color w:val="7E2E27"/>
+          <w:lang w:val="it-IT"/>
+        </w:rPr>
+        <w:lastRenderedPageBreak/>
+        <w:t>Introduzione</w:t>
+      </w:r>
+    </w:p>
+    <w:p>
+      <w:pPr>
+        <w:rPr>
+          <w:lang w:val="it-IT"/>
+        </w:rPr>
+      </w:pPr>
+    </w:p>
+    <w:p>
+      <w:pPr>
+        <w:jc w:val="both"/>
+        <w:rPr>
+          <w:rFonts w:ascii="Calibri" w:hAnsi="Calibri" w:cs="Calibri"/>
+          <w:sz w:val="28"/>
+          <w:szCs w:val="28"/>
+          <w:lang w:val="it-IT"/>
+        </w:rPr>
+      </w:pPr>
+      <w:r>
+        <w:rPr>
+          <w:rFonts w:ascii="Calibri" w:hAnsi="Calibri" w:cs="Calibri"/>
+          <w:sz w:val="28"/>
+          <w:szCs w:val="28"/>
+          <w:lang w:val="it-IT"/>
+        </w:rPr>
+        <w:t>Ciao, sono Salvatore. Dal mio arrivo a Roma nel 1999, la mia passione per la città mi ha portato a esplorare ogni angolo del suo straordinario centro storico. In questa guida voglio condividere un percorso raffinato negli anni, progettato per chi, come me, desidera scoprire il meglio di Roma in poco tempo.</w:t>
+      </w:r>
+    </w:p>
+    <w:p>
+      <w:pPr>
+        <w:jc w:val="both"/>
+        <w:rPr>
+          <w:rFonts w:ascii="Calibri" w:hAnsi="Calibri" w:cs="Calibri"/>
+          <w:sz w:val="28"/>
+          <w:szCs w:val="28"/>
+          <w:lang w:val="it-IT"/>
+        </w:rPr>
+      </w:pPr>
+      <w:r>
+        <w:rPr>
+          <w:rFonts w:ascii="Calibri" w:hAnsi="Calibri" w:cs="Calibri"/>
+          <w:sz w:val="28"/>
+          <w:szCs w:val="28"/>
+          <w:lang w:val="it-IT"/>
+        </w:rPr>
+        <w:t>L’itinerario vi guiderà attraverso i luoghi più iconici: da Piazza del Popolo a Via del Corso, passando per Piazza di Spagna, la Fontana di Trevi, il Pantheon e Piazza Navona. In meno di quattro chilometri e circa cinquanta minuti senza soste, vivrete un’esperienza intensa e autentica, come quella che ho proposto a parenti e amici per farli innamorare di Roma.</w:t>
+      </w:r>
+    </w:p>
+    <w:p>
+      <w:pPr>
+        <w:jc w:val="both"/>
+        <w:rPr>
+          <w:rFonts w:ascii="Calibri" w:hAnsi="Calibri" w:cs="Calibri"/>
+          <w:sz w:val="28"/>
+          <w:szCs w:val="28"/>
+          <w:lang w:val="it-IT"/>
+        </w:rPr>
+      </w:pPr>
+      <w:r>
+        <w:rPr>
+          <w:rFonts w:ascii="Calibri" w:hAnsi="Calibri" w:cs="Calibri"/>
+          <w:sz w:val="28"/>
+          <w:szCs w:val="28"/>
+          <w:lang w:val="it-IT"/>
+        </w:rPr>
+        <w:t>Spero che questa guida vi regali un assaggio della ricchezza culturale della città, rendendo speciale ogni passo della vostra visita. Buon viaggio!</w:t>
+      </w:r>
+    </w:p>
+    <w:p>
+      <w:pPr>
+        <w:jc w:val="both"/>
+        <w:rPr>
+          <w:i/>
+          <w:iCs/>
+          <w:lang w:val="it-IT"/>
+        </w:rPr>
+      </w:pPr>
     </w:p>
     <w:sectPr>
       <w:pgSz w:w="8380" w:h="11900"/>

</xml_diff>